<commit_message>
Right position of Features of the project
</commit_message>
<xml_diff>
--- a/Documentation/ProjectReport.docx
+++ b/Documentation/ProjectReport.docx
@@ -69,55 +69,76 @@
           <w:ilvl w:val="0"/>
           <w:numId w:val="1"/>
         </w:numPr>
-        <w:rPr>
-          <w:lang w:val="ru-RU"/>
-        </w:rPr>
-      </w:pPr>
+      </w:pPr>
+      <w:r>
+        <w:t xml:space="preserve">Charles-Philippe </w:t>
+      </w:r>
       <w:proofErr w:type="spellStart"/>
       <w:r>
-        <w:rPr>
-          <w:lang w:val="ru-RU"/>
-        </w:rPr>
-        <w:t>Ch</w:t>
-      </w:r>
-      <w:r>
-        <w:rPr>
-          <w:lang w:val="ru-RU"/>
-        </w:rPr>
-        <w:t>arles-Philippe</w:t>
+        <w:t>Labbé</w:t>
       </w:r>
       <w:proofErr w:type="spellEnd"/>
       <w:r>
-        <w:rPr>
-          <w:lang w:val="ru-RU"/>
-        </w:rPr>
         <w:t xml:space="preserve"> </w:t>
       </w:r>
+      <w:r>
+        <w:tab/>
+      </w:r>
+      <w:r>
+        <w:t>(40002442)</w:t>
+      </w:r>
+    </w:p>
+    <w:p>
+      <w:pPr>
+        <w:numPr>
+          <w:ilvl w:val="0"/>
+          <w:numId w:val="1"/>
+        </w:numPr>
+      </w:pPr>
       <w:proofErr w:type="spellStart"/>
       <w:r>
-        <w:rPr>
-          <w:lang w:val="ru-RU"/>
-        </w:rPr>
-        <w:t>Labbé</w:t>
+        <w:t>Aman</w:t>
       </w:r>
       <w:proofErr w:type="spellEnd"/>
       <w:r>
-        <w:rPr>
-          <w:lang w:val="ru-RU"/>
-        </w:rPr>
+        <w:t xml:space="preserve"> Bhandal</w:t>
+      </w:r>
+      <w:r>
+        <w:tab/>
+      </w:r>
+      <w:r>
+        <w:tab/>
+      </w:r>
+      <w:r>
+        <w:t>(27390858)</w:t>
+      </w:r>
+    </w:p>
+    <w:p>
+      <w:pPr>
+        <w:numPr>
+          <w:ilvl w:val="0"/>
+          <w:numId w:val="1"/>
+        </w:numPr>
+      </w:pPr>
+      <w:r>
+        <w:t xml:space="preserve">Dmitry </w:t>
+      </w:r>
+      <w:proofErr w:type="spellStart"/>
+      <w:r>
+        <w:t>Kryukov</w:t>
+      </w:r>
+      <w:proofErr w:type="spellEnd"/>
+      <w:r>
         <w:t xml:space="preserve"> </w:t>
       </w:r>
       <w:r>
-        <w:rPr>
-          <w:lang w:val="ru-RU"/>
-        </w:rPr>
         <w:tab/>
       </w:r>
       <w:r>
-        <w:rPr>
-          <w:lang w:val="ru-RU"/>
-        </w:rPr>
-        <w:t>(40002442)</w:t>
+        <w:tab/>
+      </w:r>
+      <w:r>
+        <w:t>(40029645)</w:t>
       </w:r>
     </w:p>
     <w:p>
@@ -126,49 +147,79 @@
           <w:ilvl w:val="0"/>
           <w:numId w:val="1"/>
         </w:numPr>
-        <w:rPr>
-          <w:lang w:val="ru-RU"/>
-        </w:rPr>
       </w:pPr>
       <w:proofErr w:type="spellStart"/>
       <w:r>
-        <w:rPr>
-          <w:lang w:val="ru-RU"/>
-        </w:rPr>
-        <w:t>Aman</w:t>
+        <w:t>Ksenia</w:t>
       </w:r>
       <w:proofErr w:type="spellEnd"/>
       <w:r>
-        <w:rPr>
-          <w:lang w:val="ru-RU"/>
-        </w:rPr>
+        <w:t xml:space="preserve"> Popova </w:t>
+      </w:r>
+      <w:r>
+        <w:tab/>
+      </w:r>
+      <w:r>
+        <w:tab/>
+      </w:r>
+      <w:r>
+        <w:t>(40029623)</w:t>
+      </w:r>
+    </w:p>
+    <w:p>
+      <w:pPr>
+        <w:numPr>
+          <w:ilvl w:val="0"/>
+          <w:numId w:val="1"/>
+        </w:numPr>
+      </w:pPr>
+      <w:r>
+        <w:t xml:space="preserve">Nikita Baranov </w:t>
+      </w:r>
+      <w:r>
+        <w:tab/>
+      </w:r>
+      <w:r>
+        <w:tab/>
+      </w:r>
+      <w:r>
+        <w:t>(40012854)</w:t>
+      </w:r>
+    </w:p>
+    <w:p>
+      <w:pPr>
+        <w:numPr>
+          <w:ilvl w:val="0"/>
+          <w:numId w:val="1"/>
+        </w:numPr>
+      </w:pPr>
+      <w:proofErr w:type="spellStart"/>
+      <w:r>
+        <w:t>Batoul</w:t>
+      </w:r>
+      <w:proofErr w:type="spellEnd"/>
+      <w:r>
         <w:t xml:space="preserve"> </w:t>
       </w:r>
       <w:proofErr w:type="spellStart"/>
       <w:r>
-        <w:rPr>
-          <w:lang w:val="ru-RU"/>
-        </w:rPr>
-        <w:t>Bhandal</w:t>
+        <w:t>Yehia</w:t>
       </w:r>
       <w:proofErr w:type="spellEnd"/>
       <w:r>
-        <w:rPr>
-          <w:lang w:val="ru-RU"/>
-        </w:rPr>
+        <w:t xml:space="preserve"> </w:t>
+      </w:r>
+      <w:r>
         <w:tab/>
       </w:r>
       <w:r>
-        <w:rPr>
-          <w:lang w:val="ru-RU"/>
-        </w:rPr>
         <w:tab/>
       </w:r>
       <w:r>
-        <w:rPr>
-          <w:lang w:val="ru-RU"/>
-        </w:rPr>
-        <w:t>(27390858)</w:t>
+        <w:tab/>
+      </w:r>
+      <w:r>
+        <w:t>(40010912)</w:t>
       </w:r>
     </w:p>
     <w:p>
@@ -177,55 +228,23 @@
           <w:ilvl w:val="0"/>
           <w:numId w:val="1"/>
         </w:numPr>
-        <w:rPr>
-          <w:lang w:val="ru-RU"/>
-        </w:rPr>
       </w:pPr>
       <w:proofErr w:type="spellStart"/>
       <w:r>
-        <w:rPr>
-          <w:lang w:val="ru-RU"/>
-        </w:rPr>
-        <w:t>Dmitry</w:t>
+        <w:t>Raymart</w:t>
       </w:r>
       <w:proofErr w:type="spellEnd"/>
       <w:r>
-        <w:rPr>
-          <w:lang w:val="ru-RU"/>
-        </w:rPr>
-        <w:t xml:space="preserve"> </w:t>
-      </w:r>
-      <w:proofErr w:type="spellStart"/>
-      <w:r>
-        <w:rPr>
-          <w:lang w:val="ru-RU"/>
-        </w:rPr>
-        <w:t>Kryukov</w:t>
-      </w:r>
-      <w:proofErr w:type="spellEnd"/>
-      <w:r>
-        <w:rPr>
-          <w:lang w:val="ru-RU"/>
-        </w:rPr>
-        <w:t xml:space="preserve"> </w:t>
-      </w:r>
-      <w:r>
-        <w:rPr>
-          <w:lang w:val="ru-RU"/>
-        </w:rPr>
+        <w:t xml:space="preserve"> De Guzman </w:t>
+      </w:r>
+      <w:r>
         <w:tab/>
       </w:r>
       <w:r>
-        <w:rPr>
-          <w:lang w:val="ru-RU"/>
-        </w:rPr>
         <w:tab/>
       </w:r>
       <w:r>
-        <w:rPr>
-          <w:lang w:val="ru-RU"/>
-        </w:rPr>
-        <w:t>(40029645)</w:t>
+        <w:t>(40010443)</w:t>
       </w:r>
     </w:p>
     <w:p>
@@ -234,290 +253,24 @@
           <w:ilvl w:val="0"/>
           <w:numId w:val="1"/>
         </w:numPr>
-        <w:rPr>
-          <w:lang w:val="ru-RU"/>
-        </w:rPr>
-      </w:pPr>
-      <w:proofErr w:type="spellStart"/>
-      <w:r>
-        <w:rPr>
-          <w:lang w:val="ru-RU"/>
-        </w:rPr>
-        <w:t>Ksenia</w:t>
-      </w:r>
-      <w:proofErr w:type="spellEnd"/>
-      <w:r>
-        <w:rPr>
-          <w:lang w:val="ru-RU"/>
-        </w:rPr>
-        <w:t xml:space="preserve"> </w:t>
-      </w:r>
-      <w:proofErr w:type="spellStart"/>
-      <w:r>
-        <w:rPr>
-          <w:lang w:val="ru-RU"/>
-        </w:rPr>
-        <w:t>Popova</w:t>
-      </w:r>
-      <w:proofErr w:type="spellEnd"/>
-      <w:r>
-        <w:rPr>
-          <w:lang w:val="ru-RU"/>
-        </w:rPr>
-        <w:t xml:space="preserve"> </w:t>
-      </w:r>
-      <w:r>
-        <w:rPr>
-          <w:lang w:val="ru-RU"/>
-        </w:rPr>
+      </w:pPr>
+      <w:r>
+        <w:t xml:space="preserve">Andy Pham </w:t>
+      </w:r>
+      <w:r>
         <w:tab/>
       </w:r>
       <w:r>
-        <w:rPr>
-          <w:lang w:val="ru-RU"/>
-        </w:rPr>
         <w:tab/>
       </w:r>
       <w:r>
-        <w:rPr>
-          <w:lang w:val="ru-RU"/>
-        </w:rPr>
-        <w:t>(40029623)</w:t>
-      </w:r>
-    </w:p>
-    <w:p>
-      <w:pPr>
-        <w:numPr>
-          <w:ilvl w:val="0"/>
-          <w:numId w:val="1"/>
-        </w:numPr>
-        <w:rPr>
-          <w:lang w:val="ru-RU"/>
-        </w:rPr>
-      </w:pPr>
-      <w:r>
-        <w:rPr>
-          <w:lang w:val="ru-RU"/>
-        </w:rPr>
-        <w:t xml:space="preserve">Nikita Baranov </w:t>
-      </w:r>
-      <w:r>
-        <w:rPr>
-          <w:lang w:val="ru-RU"/>
-        </w:rPr>
-        <w:tab/>
-      </w:r>
-      <w:r>
-        <w:rPr>
-          <w:lang w:val="ru-RU"/>
-        </w:rPr>
-        <w:tab/>
-      </w:r>
-      <w:r>
-        <w:rPr>
-          <w:lang w:val="ru-RU"/>
-        </w:rPr>
-        <w:t>(40012854)</w:t>
-      </w:r>
-    </w:p>
-    <w:p>
-      <w:pPr>
-        <w:numPr>
-          <w:ilvl w:val="0"/>
-          <w:numId w:val="1"/>
-        </w:numPr>
-        <w:rPr>
-          <w:lang w:val="ru-RU"/>
-        </w:rPr>
-      </w:pPr>
-      <w:proofErr w:type="spellStart"/>
-      <w:r>
-        <w:rPr>
-          <w:lang w:val="ru-RU"/>
-        </w:rPr>
-        <w:t>Batoul</w:t>
-      </w:r>
-      <w:proofErr w:type="spellEnd"/>
-      <w:r>
-        <w:rPr>
-          <w:lang w:val="ru-RU"/>
-        </w:rPr>
-        <w:t xml:space="preserve"> </w:t>
-      </w:r>
-      <w:proofErr w:type="spellStart"/>
-      <w:r>
-        <w:rPr>
-          <w:lang w:val="ru-RU"/>
-        </w:rPr>
-        <w:t>Yehia</w:t>
-      </w:r>
-      <w:proofErr w:type="spellEnd"/>
-      <w:r>
-        <w:rPr>
-          <w:lang w:val="ru-RU"/>
-        </w:rPr>
-        <w:t xml:space="preserve"> </w:t>
-      </w:r>
-      <w:r>
-        <w:rPr>
-          <w:lang w:val="ru-RU"/>
-        </w:rPr>
-        <w:tab/>
-      </w:r>
-      <w:r>
-        <w:rPr>
-          <w:lang w:val="ru-RU"/>
-        </w:rPr>
-        <w:tab/>
-      </w:r>
-      <w:r>
-        <w:rPr>
-          <w:lang w:val="ru-RU"/>
-        </w:rPr>
-        <w:tab/>
-      </w:r>
-      <w:r>
-        <w:rPr>
-          <w:lang w:val="ru-RU"/>
-        </w:rPr>
-        <w:t>(40010912)</w:t>
-      </w:r>
-    </w:p>
-    <w:p>
-      <w:pPr>
-        <w:numPr>
-          <w:ilvl w:val="0"/>
-          <w:numId w:val="1"/>
-        </w:numPr>
-        <w:rPr>
-          <w:lang w:val="ru-RU"/>
-        </w:rPr>
-      </w:pPr>
-      <w:proofErr w:type="spellStart"/>
-      <w:r>
-        <w:rPr>
-          <w:lang w:val="ru-RU"/>
-        </w:rPr>
-        <w:t>Raymart</w:t>
-      </w:r>
-      <w:proofErr w:type="spellEnd"/>
-      <w:r>
-        <w:rPr>
-          <w:lang w:val="ru-RU"/>
-        </w:rPr>
-        <w:t xml:space="preserve"> </w:t>
-      </w:r>
-      <w:proofErr w:type="spellStart"/>
-      <w:r>
-        <w:rPr>
-          <w:lang w:val="ru-RU"/>
-        </w:rPr>
-        <w:t>De</w:t>
-      </w:r>
-      <w:proofErr w:type="spellEnd"/>
-      <w:r>
-        <w:rPr>
-          <w:lang w:val="ru-RU"/>
-        </w:rPr>
-        <w:t xml:space="preserve"> </w:t>
-      </w:r>
-      <w:proofErr w:type="spellStart"/>
-      <w:r>
-        <w:rPr>
-          <w:lang w:val="ru-RU"/>
-        </w:rPr>
-        <w:t>Guzman</w:t>
-      </w:r>
-      <w:proofErr w:type="spellEnd"/>
-      <w:r>
-        <w:rPr>
-          <w:lang w:val="ru-RU"/>
-        </w:rPr>
-        <w:t xml:space="preserve"> </w:t>
-      </w:r>
-      <w:r>
-        <w:rPr>
-          <w:lang w:val="ru-RU"/>
-        </w:rPr>
-        <w:tab/>
-      </w:r>
-      <w:r>
-        <w:rPr>
-          <w:lang w:val="ru-RU"/>
-        </w:rPr>
-        <w:tab/>
-      </w:r>
-      <w:r>
-        <w:rPr>
-          <w:lang w:val="ru-RU"/>
-        </w:rPr>
-        <w:t>(40010443)</w:t>
-      </w:r>
-    </w:p>
-    <w:p>
-      <w:pPr>
-        <w:numPr>
-          <w:ilvl w:val="0"/>
-          <w:numId w:val="1"/>
-        </w:numPr>
-      </w:pPr>
-      <w:proofErr w:type="spellStart"/>
-      <w:r>
-        <w:rPr>
-          <w:lang w:val="ru-RU"/>
-        </w:rPr>
-        <w:t>Andy</w:t>
-      </w:r>
-      <w:proofErr w:type="spellEnd"/>
-      <w:r>
-        <w:rPr>
-          <w:lang w:val="ru-RU"/>
-        </w:rPr>
-        <w:t xml:space="preserve"> </w:t>
-      </w:r>
-      <w:proofErr w:type="spellStart"/>
-      <w:r>
-        <w:rPr>
-          <w:lang w:val="ru-RU"/>
-        </w:rPr>
-        <w:t>Pham</w:t>
-      </w:r>
-      <w:proofErr w:type="spellEnd"/>
-      <w:r>
-        <w:rPr>
-          <w:lang w:val="ru-RU"/>
-        </w:rPr>
-        <w:t xml:space="preserve"> </w:t>
-      </w:r>
-      <w:r>
-        <w:rPr>
-          <w:lang w:val="ru-RU"/>
-        </w:rPr>
-        <w:tab/>
-      </w:r>
-      <w:r>
-        <w:rPr>
-          <w:lang w:val="ru-RU"/>
-        </w:rPr>
-        <w:tab/>
-      </w:r>
-      <w:r>
-        <w:rPr>
-          <w:lang w:val="ru-RU"/>
-        </w:rPr>
         <w:tab/>
         <w:t>(</w:t>
       </w:r>
       <w:r>
-        <w:rPr>
-          <w:lang w:val="ru-RU"/>
-        </w:rPr>
         <w:t>40006071</w:t>
       </w:r>
       <w:r>
-        <w:rPr>
-          <w:lang w:val="ru-RU"/>
-        </w:rPr>
         <w:t>)</w:t>
       </w:r>
     </w:p>
@@ -527,11 +280,10 @@
         <w:pStyle w:val="1"/>
       </w:pPr>
       <w:r>
-        <w:rPr>
-          <w:highlight w:val="green"/>
-        </w:rPr>
         <w:t>Scope:</w:t>
       </w:r>
+      <w:bookmarkStart w:id="0" w:name="_GoBack"/>
+      <w:bookmarkEnd w:id="0"/>
     </w:p>
     <w:p>
       <w:pPr>
@@ -625,22 +377,22 @@
       <w:pPr>
         <w:pStyle w:val="a4"/>
         <w:numPr>
-          <w:ilvl w:val="0"/>
-          <w:numId w:val="5"/>
-        </w:numPr>
-      </w:pPr>
-      <w:r>
-        <w:t>Contributors (students)</w:t>
-      </w:r>
-    </w:p>
-    <w:p>
-      <w:pPr>
-        <w:pStyle w:val="a4"/>
-        <w:numPr>
           <w:ilvl w:val="1"/>
           <w:numId w:val="5"/>
         </w:numPr>
       </w:pPr>
+      <w:r>
+        <w:t>Contributors (students)</w:t>
+      </w:r>
+    </w:p>
+    <w:p>
+      <w:pPr>
+        <w:pStyle w:val="a4"/>
+        <w:numPr>
+          <w:ilvl w:val="2"/>
+          <w:numId w:val="5"/>
+        </w:numPr>
+      </w:pPr>
       <w:proofErr w:type="gramStart"/>
       <w:r>
         <w:t>a number of</w:t>
@@ -648,6 +400,18 @@
       <w:proofErr w:type="gramEnd"/>
       <w:r>
         <w:t xml:space="preserve"> events: overall and per student</w:t>
+      </w:r>
+    </w:p>
+    <w:p>
+      <w:pPr>
+        <w:pStyle w:val="a4"/>
+        <w:numPr>
+          <w:ilvl w:val="2"/>
+          <w:numId w:val="5"/>
+        </w:numPr>
+      </w:pPr>
+      <w:r>
+        <w:t>a percentage of events per student</w:t>
       </w:r>
     </w:p>
     <w:p>
@@ -659,85 +423,71 @@
         </w:numPr>
       </w:pPr>
       <w:r>
-        <w:t>a percentage of events per student</w:t>
-      </w:r>
-    </w:p>
-    <w:p>
-      <w:pPr>
-        <w:pStyle w:val="a4"/>
-        <w:numPr>
-          <w:ilvl w:val="0"/>
+        <w:t>Events:</w:t>
+      </w:r>
+    </w:p>
+    <w:p>
+      <w:pPr>
+        <w:pStyle w:val="a4"/>
+        <w:numPr>
+          <w:ilvl w:val="2"/>
           <w:numId w:val="5"/>
         </w:numPr>
       </w:pPr>
       <w:r>
-        <w:t>Events:</w:t>
-      </w:r>
-    </w:p>
-    <w:p>
-      <w:pPr>
-        <w:pStyle w:val="a4"/>
-        <w:numPr>
-          <w:ilvl w:val="1"/>
+        <w:t>Commits</w:t>
+      </w:r>
+    </w:p>
+    <w:p>
+      <w:pPr>
+        <w:pStyle w:val="a4"/>
+        <w:numPr>
+          <w:ilvl w:val="2"/>
           <w:numId w:val="5"/>
         </w:numPr>
       </w:pPr>
       <w:r>
-        <w:t>Commits</w:t>
-      </w:r>
-    </w:p>
-    <w:p>
-      <w:pPr>
-        <w:pStyle w:val="a4"/>
-        <w:numPr>
-          <w:ilvl w:val="1"/>
+        <w:t>Pull requests</w:t>
+      </w:r>
+    </w:p>
+    <w:p>
+      <w:pPr>
+        <w:pStyle w:val="a4"/>
+        <w:numPr>
+          <w:ilvl w:val="2"/>
           <w:numId w:val="5"/>
         </w:numPr>
       </w:pPr>
       <w:r>
-        <w:t>Pull requests</w:t>
-      </w:r>
-    </w:p>
-    <w:p>
-      <w:pPr>
-        <w:pStyle w:val="a4"/>
-        <w:numPr>
-          <w:ilvl w:val="1"/>
+        <w:t>Issues</w:t>
+      </w:r>
+    </w:p>
+    <w:p>
+      <w:pPr>
+        <w:pStyle w:val="a4"/>
+        <w:numPr>
+          <w:ilvl w:val="2"/>
           <w:numId w:val="5"/>
         </w:numPr>
       </w:pPr>
       <w:r>
-        <w:t>Issues</w:t>
-      </w:r>
-    </w:p>
-    <w:p>
-      <w:pPr>
-        <w:pStyle w:val="a4"/>
-        <w:numPr>
-          <w:ilvl w:val="1"/>
+        <w:t xml:space="preserve">Comments </w:t>
+      </w:r>
+    </w:p>
+    <w:p>
+      <w:pPr>
+        <w:pStyle w:val="a4"/>
+        <w:numPr>
+          <w:ilvl w:val="0"/>
           <w:numId w:val="5"/>
         </w:numPr>
       </w:pPr>
       <w:r>
-        <w:t xml:space="preserve">Comments </w:t>
-      </w:r>
-    </w:p>
-    <w:p>
-      <w:pPr>
-        <w:pStyle w:val="a4"/>
-        <w:numPr>
-          <w:ilvl w:val="0"/>
-          <w:numId w:val="5"/>
-        </w:numPr>
-      </w:pPr>
-      <w:r>
         <w:t xml:space="preserve">Write a feedback from TA that will be stored in </w:t>
       </w:r>
-      <w:proofErr w:type="gramStart"/>
-      <w:r>
-        <w:t>teams</w:t>
-      </w:r>
-      <w:proofErr w:type="gramEnd"/>
+      <w:r>
+        <w:t>teams’</w:t>
+      </w:r>
       <w:r>
         <w:t xml:space="preserve"> repositories</w:t>
       </w:r>
@@ -748,9 +498,6 @@
         <w:pStyle w:val="1"/>
       </w:pPr>
       <w:r>
-        <w:rPr>
-          <w:highlight w:val="green"/>
-        </w:rPr>
         <w:t>User Stories</w:t>
       </w:r>
     </w:p>
@@ -766,7 +513,14 @@
           <w:sz w:val="28"/>
           <w:szCs w:val="28"/>
         </w:rPr>
-        <w:t>CORE FUNCTIONS</w:t>
+        <w:t>C</w:t>
+      </w:r>
+      <w:r>
+        <w:rPr>
+          <w:sz w:val="28"/>
+          <w:szCs w:val="28"/>
+        </w:rPr>
+        <w:t>ore functions</w:t>
       </w:r>
     </w:p>
     <w:p>
@@ -958,13 +712,7 @@
         <w:rPr>
           <w:u w:val="single"/>
         </w:rPr>
-        <w:t>Overall Report</w:t>
-      </w:r>
-      <w:r>
-        <w:rPr>
-          <w:u w:val="single"/>
-        </w:rPr>
-        <w:t xml:space="preserve"> </w:t>
+        <w:t xml:space="preserve">Overall Report </w:t>
       </w:r>
     </w:p>
     <w:p>
@@ -1022,10 +770,7 @@
         <w:cr/>
       </w:r>
       <w:r>
-        <w:t>As a user, I would like to see the percentage o</w:t>
-      </w:r>
-      <w:r>
-        <w:t>f each collaborator's activity.</w:t>
+        <w:t>As a user, I would like to see the percentage of each collaborator's activity.</w:t>
       </w:r>
     </w:p>
     <w:p>
@@ -1049,13 +794,7 @@
         <w:cr/>
       </w:r>
       <w:r>
-        <w:t>As a user, I would like to see a separation of events to commits, is</w:t>
-      </w:r>
-      <w:r>
-        <w:t>sues, and comments.</w:t>
-      </w:r>
-      <w:r>
-        <w:t xml:space="preserve"> </w:t>
+        <w:t xml:space="preserve">As a user, I would like to see a separation of events to commits, issues, and comments. </w:t>
       </w:r>
     </w:p>
     <w:p>
@@ -1099,13 +838,7 @@
         <w:rPr>
           <w:u w:val="single"/>
         </w:rPr>
-        <w:t>Tabs</w:t>
-      </w:r>
-      <w:r>
-        <w:rPr>
-          <w:u w:val="single"/>
-        </w:rPr>
-        <w:t xml:space="preserve"> </w:t>
+        <w:t xml:space="preserve">Tabs </w:t>
       </w:r>
     </w:p>
     <w:p>
@@ -1121,10 +854,7 @@
       </w:r>
       <w:proofErr w:type="gramEnd"/>
       <w:r>
-        <w:t xml:space="preserve"> have access to general information, reports, burndown</w:t>
-      </w:r>
-      <w:r>
-        <w:t xml:space="preserve"> charts, and comments.</w:t>
+        <w:t xml:space="preserve"> have access to general information, reports, burndown charts, and comments.</w:t>
       </w:r>
     </w:p>
     <w:p>
@@ -1209,8 +939,6 @@
       <w:pPr>
         <w:pStyle w:val="a4"/>
       </w:pPr>
-      <w:bookmarkStart w:id="0" w:name="_GoBack"/>
-      <w:bookmarkEnd w:id="0"/>
     </w:p>
     <w:p>
       <w:pPr>
@@ -1224,7 +952,14 @@
           <w:sz w:val="28"/>
           <w:szCs w:val="28"/>
         </w:rPr>
-        <w:t>EXTRA FUNCTIONS</w:t>
+        <w:t>E</w:t>
+      </w:r>
+      <w:r>
+        <w:rPr>
+          <w:sz w:val="28"/>
+          <w:szCs w:val="28"/>
+        </w:rPr>
+        <w:t>xtra functions</w:t>
       </w:r>
     </w:p>
     <w:p>
@@ -1250,16 +985,7 @@
         <w:pStyle w:val="a4"/>
       </w:pPr>
       <w:r>
-        <w:t>As a user, I want the system to send me an email with an overall s</w:t>
-      </w:r>
-      <w:r>
-        <w:t xml:space="preserve">ummary report on activities in </w:t>
-      </w:r>
-      <w:r>
-        <w:t xml:space="preserve">repositories so that I can spend less time to get an overall </w:t>
-      </w:r>
-      <w:r>
-        <w:t>information on a class process.</w:t>
+        <w:t>As a user, I want the system to send me an email with an overall summary report on activities in repositories so that I can spend less time to get an overall information on a class process.</w:t>
       </w:r>
     </w:p>
     <w:p>
@@ -1363,13 +1089,7 @@
         <w:pStyle w:val="a4"/>
       </w:pPr>
       <w:r>
-        <w:t>As a user, I want to be able create my own description to each repository in my list, that I could</w:t>
-      </w:r>
-      <w:r>
-        <w:t xml:space="preserve"> </w:t>
-      </w:r>
-      <w:r>
-        <w:t>recognize repository in my own association.</w:t>
+        <w:t>As a user, I want to be able create my own description to each repository in my list, that I could recognize repository in my own association.</w:t>
       </w:r>
     </w:p>
     <w:p>
@@ -1409,9 +1129,6 @@
         <w:pStyle w:val="1"/>
       </w:pPr>
       <w:r>
-        <w:rPr>
-          <w:highlight w:val="green"/>
-        </w:rPr>
         <w:t>Architecture blocks</w:t>
       </w:r>
     </w:p>
@@ -1420,7 +1137,7 @@
       <w:r>
         <w:rPr>
           <w:noProof/>
-          <w:lang w:val="ru-RU" w:eastAsia="ru-RU"/>
+          <w:lang w:eastAsia="ru-RU"/>
         </w:rPr>
         <w:drawing>
           <wp:inline distT="0" distB="0" distL="0" distR="0" wp14:anchorId="5A609CE5" wp14:editId="7CA0CC24">
@@ -1477,34 +1194,10 @@
         <w:pStyle w:val="1"/>
       </w:pPr>
       <w:r>
-        <w:rPr>
-          <w:highlight w:val="green"/>
-        </w:rPr>
         <w:t>Tools</w:t>
       </w:r>
       <w:r>
-        <w:rPr>
-          <w:highlight w:val="green"/>
-        </w:rPr>
-        <w:t xml:space="preserve"> and </w:t>
-      </w:r>
-      <w:r>
-        <w:rPr>
-          <w:highlight w:val="green"/>
-        </w:rPr>
-        <w:t>technologies</w:t>
-      </w:r>
-      <w:r>
-        <w:rPr>
-          <w:highlight w:val="green"/>
-        </w:rPr>
-        <w:t>, used</w:t>
-      </w:r>
-      <w:r>
-        <w:rPr>
-          <w:highlight w:val="green"/>
-        </w:rPr>
-        <w:t>:</w:t>
+        <w:t xml:space="preserve"> and technologies, used:</w:t>
       </w:r>
     </w:p>
     <w:p>
@@ -1521,13 +1214,11 @@
         </w:numPr>
         <w:rPr>
           <w:bCs/>
-          <w:lang w:val="ru-RU"/>
         </w:rPr>
       </w:pPr>
       <w:r>
         <w:rPr>
           <w:bCs/>
-          <w:lang w:val="ru-RU"/>
         </w:rPr>
         <w:t xml:space="preserve">PHP </w:t>
       </w:r>
@@ -1535,7 +1226,6 @@
       <w:r>
         <w:rPr>
           <w:bCs/>
-          <w:lang w:val="ru-RU"/>
         </w:rPr>
         <w:t>Interpriter</w:t>
       </w:r>
@@ -1550,31 +1240,13 @@
         </w:numPr>
         <w:rPr>
           <w:bCs/>
-          <w:lang w:val="ru-RU"/>
         </w:rPr>
       </w:pPr>
       <w:r>
         <w:rPr>
           <w:bCs/>
-          <w:lang w:val="ru-RU"/>
-        </w:rPr>
-        <w:t xml:space="preserve">PHP </w:t>
-      </w:r>
-      <w:proofErr w:type="spellStart"/>
-      <w:r>
-        <w:rPr>
-          <w:bCs/>
-          <w:lang w:val="ru-RU"/>
-        </w:rPr>
-        <w:t>GitHub</w:t>
-      </w:r>
-      <w:proofErr w:type="spellEnd"/>
-      <w:r>
-        <w:rPr>
-          <w:bCs/>
-          <w:lang w:val="ru-RU"/>
-        </w:rPr>
-        <w:t xml:space="preserve"> API 2.0</w:t>
+        </w:rPr>
+        <w:t>PHP GitHub API 2.0</w:t>
       </w:r>
     </w:p>
     <w:p>
@@ -1671,9 +1343,6 @@
         <w:pStyle w:val="1"/>
       </w:pPr>
       <w:r>
-        <w:rPr>
-          <w:highlight w:val="green"/>
-        </w:rPr>
         <w:t>Challenges</w:t>
       </w:r>
     </w:p>
@@ -1684,9 +1353,6 @@
         <w:pStyle w:val="1"/>
       </w:pPr>
       <w:r>
-        <w:rPr>
-          <w:highlight w:val="green"/>
-        </w:rPr>
         <w:t>Feedback</w:t>
       </w:r>
     </w:p>
@@ -1809,25 +1475,7 @@
         <w:rPr>
           <w:highlight w:val="yellow"/>
         </w:rPr>
-        <w:t>C</w:t>
-      </w:r>
-      <w:r>
-        <w:rPr>
-          <w:highlight w:val="yellow"/>
-        </w:rPr>
-        <w:t>o</w:t>
-      </w:r>
-      <w:r>
-        <w:rPr>
-          <w:highlight w:val="yellow"/>
-        </w:rPr>
-        <w:t>urse outline</w:t>
-      </w:r>
-      <w:r>
-        <w:rPr>
-          <w:highlight w:val="yellow"/>
-        </w:rPr>
-        <w:t>:</w:t>
+        <w:t>Course outline:</w:t>
       </w:r>
     </w:p>
     <w:p>
@@ -2426,7 +2074,7 @@
         <w:rFonts w:ascii="Courier New" w:hAnsi="Courier New" w:cs="Courier New" w:hint="default"/>
       </w:rPr>
     </w:lvl>
-    <w:lvl w:ilvl="2" w:tplc="04190005" w:tentative="1">
+    <w:lvl w:ilvl="2" w:tplc="04190005">
       <w:start w:val="1"/>
       <w:numFmt w:val="bullet"/>
       <w:lvlText w:val=""/>
@@ -3306,6 +2954,7 @@
   <w:style w:type="character" w:default="1" w:styleId="a0">
     <w:name w:val="Default Paragraph Font"/>
     <w:uiPriority w:val="1"/>
+    <w:semiHidden/>
     <w:unhideWhenUsed/>
   </w:style>
   <w:style w:type="table" w:default="1" w:styleId="a1">

</xml_diff>